<commit_message>
Completed Backend Stories: US-02, US-03, US-04
</commit_message>
<xml_diff>
--- a/Loan User Management.docx
+++ b/Loan User Management.docx
@@ -88,70 +88,25 @@
         <w:t>items</w:t>
       </w:r>
       <w:r>
+        <w:t xml:space="preserve"> from GIS Global Mart and facilitates a flexible loan to purchase the items. GIS Global</w:t>
+      </w:r>
+      <w:r>
+        <w:t xml:space="preserve"> issues</w:t>
+      </w:r>
+      <w:r>
+        <w:t xml:space="preserve"> loan cards for various purchases like furniture, stationary, crockery, etc., to all their employees with specific repayment tenure for each </w:t>
+      </w:r>
+      <w:r>
+        <w:t xml:space="preserve">of </w:t>
+      </w:r>
+      <w:r>
+        <w:t>the</w:t>
+      </w:r>
+      <w:r>
         <w:t xml:space="preserve"> </w:t>
       </w:r>
       <w:r>
-        <w:t>from GIS Global Mart and facilitates a flexible loan to purchase the items. GIS Global</w:t>
-      </w:r>
-      <w:r>
-        <w:t xml:space="preserve"> issues</w:t>
-      </w:r>
-      <w:r>
-        <w:t xml:space="preserve"> </w:t>
-      </w:r>
-      <w:r>
-        <w:t>loan cards for various purchases like furniture, stationary, crockery</w:t>
-      </w:r>
-      <w:r>
-        <w:t>,</w:t>
-      </w:r>
-      <w:r>
-        <w:t xml:space="preserve"> etc., to </w:t>
-      </w:r>
-      <w:r>
-        <w:t>all</w:t>
-      </w:r>
-      <w:r>
-        <w:t xml:space="preserve"> their employees with specific repayment tenure for each </w:t>
-      </w:r>
-      <w:r>
-        <w:t xml:space="preserve">of </w:t>
-      </w:r>
-      <w:r>
-        <w:t>the</w:t>
-      </w:r>
-      <w:r>
-        <w:t xml:space="preserve"> </w:t>
-      </w:r>
-      <w:r>
-        <w:t>loan type</w:t>
-      </w:r>
-      <w:r>
-        <w:t xml:space="preserve">. Whenever an employee applies for loan, based on his eligibility loan will </w:t>
-      </w:r>
-      <w:r>
-        <w:t>be approved</w:t>
-      </w:r>
-      <w:r>
-        <w:t xml:space="preserve"> and </w:t>
-      </w:r>
-      <w:r>
-        <w:t>assign an</w:t>
-      </w:r>
-      <w:r>
-        <w:t xml:space="preserve"> employee </w:t>
-      </w:r>
-      <w:r>
-        <w:t xml:space="preserve">with </w:t>
-      </w:r>
-      <w:r>
-        <w:t>loan card. Each</w:t>
-      </w:r>
-      <w:r>
-        <w:t xml:space="preserve"> </w:t>
-      </w:r>
-      <w:r>
-        <w:t xml:space="preserve">employee can be issued with different types of cards for purchasing diff categories of products. </w:t>
+        <w:t xml:space="preserve">loan type. Whenever an employee applies for loan, based on his eligibility loan will be approved and assign an employee with loan card. Each employee can be issued with different types of cards for purchasing diff categories of products. </w:t>
       </w:r>
     </w:p>
     <w:p>
@@ -161,16 +116,7 @@
     </w:p>
     <w:p>
       <w:r>
-        <w:t xml:space="preserve">1. Admin, who is an </w:t>
-      </w:r>
-      <w:r>
-        <w:t>Internal Manager</w:t>
-      </w:r>
-      <w:r>
-        <w:t xml:space="preserve"> person manages the data</w:t>
-      </w:r>
-      <w:r>
-        <w:t>.</w:t>
+        <w:t>1. Admin, who is an Internal Manager person manages the data.</w:t>
       </w:r>
     </w:p>
     <w:p>
@@ -880,8 +826,13 @@
         <w:t xml:space="preserve">Backend processing: </w:t>
       </w:r>
       <w:r>
-        <w:t>Spring and Springboot</w:t>
-      </w:r>
+        <w:t xml:space="preserve">Spring and </w:t>
+      </w:r>
+      <w:proofErr w:type="spellStart"/>
+      <w:r>
+        <w:t>Springboot</w:t>
+      </w:r>
+      <w:proofErr w:type="spellEnd"/>
     </w:p>
     <w:p>
       <w:r>
@@ -927,7 +878,15 @@
     </w:p>
     <w:p>
       <w:r>
-        <w:t>Phase -1 : Backend Development: Backend Tasks – Code Project panel presentation</w:t>
+        <w:t>Phase -</w:t>
+      </w:r>
+      <w:proofErr w:type="gramStart"/>
+      <w:r>
+        <w:t>1 :</w:t>
+      </w:r>
+      <w:proofErr w:type="gramEnd"/>
+      <w:r>
+        <w:t xml:space="preserve"> Backend Development: Backend Tasks – Code Project panel presentation</w:t>
       </w:r>
     </w:p>
     <w:p>
@@ -1365,8 +1324,13 @@
             <w:tcW w:w="7645" w:type="dxa"/>
           </w:tcPr>
           <w:p>
-            <w:r>
-              <w:t xml:space="preserve">An user should be able to purchase a product from the available list, by providing the appropriate details </w:t>
+            <w:proofErr w:type="gramStart"/>
+            <w:r>
+              <w:t>An</w:t>
+            </w:r>
+            <w:proofErr w:type="gramEnd"/>
+            <w:r>
+              <w:t xml:space="preserve"> user should be able to purchase a product from the available list, by providing the appropriate details </w:t>
             </w:r>
           </w:p>
           <w:p/>
@@ -1413,8 +1377,13 @@
             <w:tcW w:w="1795" w:type="dxa"/>
           </w:tcPr>
           <w:p>
-            <w:r>
-              <w:t>User_Story id</w:t>
+            <w:proofErr w:type="spellStart"/>
+            <w:r>
+              <w:t>User_Story</w:t>
+            </w:r>
+            <w:proofErr w:type="spellEnd"/>
+            <w:r>
+              <w:t xml:space="preserve"> id</w:t>
             </w:r>
           </w:p>
         </w:tc>
@@ -1470,8 +1439,13 @@
             <w:tcW w:w="7555" w:type="dxa"/>
           </w:tcPr>
           <w:p>
-            <w:r>
-              <w:t xml:space="preserve">An user should be able to view all the loan cards availed </w:t>
+            <w:proofErr w:type="gramStart"/>
+            <w:r>
+              <w:t>An</w:t>
+            </w:r>
+            <w:proofErr w:type="gramEnd"/>
+            <w:r>
+              <w:t xml:space="preserve"> user should be able to view all the loan cards availed </w:t>
             </w:r>
           </w:p>
         </w:tc>
@@ -1516,9 +1490,11 @@
             <w:tcW w:w="1795" w:type="dxa"/>
           </w:tcPr>
           <w:p>
+            <w:proofErr w:type="spellStart"/>
             <w:r>
               <w:t>User_Story_id</w:t>
             </w:r>
+            <w:proofErr w:type="spellEnd"/>
           </w:p>
         </w:tc>
         <w:tc>
@@ -1573,8 +1549,13 @@
             <w:tcW w:w="7555" w:type="dxa"/>
           </w:tcPr>
           <w:p>
-            <w:r>
-              <w:t>An user should be able to view all the items purchased</w:t>
+            <w:proofErr w:type="gramStart"/>
+            <w:r>
+              <w:t>An</w:t>
+            </w:r>
+            <w:proofErr w:type="gramEnd"/>
+            <w:r>
+              <w:t xml:space="preserve"> user should be able to view all the items purchased</w:t>
             </w:r>
             <w:r>
               <w:t xml:space="preserve"> </w:t>
@@ -1624,8 +1605,17 @@
           <w:b/>
           <w:bCs/>
         </w:rPr>
-        <w:t>Backend Layer Userstories</w:t>
-      </w:r>
+        <w:t xml:space="preserve">Backend Layer </w:t>
+      </w:r>
+      <w:proofErr w:type="spellStart"/>
+      <w:r>
+        <w:rPr>
+          <w:b/>
+          <w:bCs/>
+        </w:rPr>
+        <w:t>Userstories</w:t>
+      </w:r>
+      <w:proofErr w:type="spellEnd"/>
     </w:p>
     <w:tbl>
       <w:tblPr>
@@ -1735,7 +1725,15 @@
               <w:t xml:space="preserve">Read the user details from database </w:t>
             </w:r>
             <w:r>
-              <w:t xml:space="preserve">using spring data jpa </w:t>
+              <w:t xml:space="preserve">using spring data </w:t>
+            </w:r>
+            <w:proofErr w:type="spellStart"/>
+            <w:r>
+              <w:t>jpa</w:t>
+            </w:r>
+            <w:proofErr w:type="spellEnd"/>
+            <w:r>
+              <w:t xml:space="preserve"> </w:t>
             </w:r>
             <w:r>
               <w:t>and validate it with the UI values.</w:t>
@@ -1887,10 +1885,7 @@
           </w:tcPr>
           <w:p>
             <w:r>
-              <w:t xml:space="preserve">Loan </w:t>
-            </w:r>
-            <w:r>
-              <w:t>processing</w:t>
+              <w:t>Loan processing</w:t>
             </w:r>
           </w:p>
         </w:tc>
@@ -1940,13 +1935,29 @@
               <w:t xml:space="preserve">Read the </w:t>
             </w:r>
             <w:r>
-              <w:t xml:space="preserve">loan details </w:t>
-            </w:r>
-            <w:r>
-              <w:t xml:space="preserve"> from UI and pass it to </w:t>
-            </w:r>
-            <w:r>
-              <w:t>service layer further to dao l</w:t>
+              <w:t xml:space="preserve">loan </w:t>
+            </w:r>
+            <w:proofErr w:type="gramStart"/>
+            <w:r>
+              <w:t xml:space="preserve">details </w:t>
+            </w:r>
+            <w:r>
+              <w:t xml:space="preserve"> from</w:t>
+            </w:r>
+            <w:proofErr w:type="gramEnd"/>
+            <w:r>
+              <w:t xml:space="preserve"> UI and pass it to </w:t>
+            </w:r>
+            <w:r>
+              <w:t xml:space="preserve">service layer further to </w:t>
+            </w:r>
+            <w:proofErr w:type="spellStart"/>
+            <w:r>
+              <w:t>dao</w:t>
+            </w:r>
+            <w:proofErr w:type="spellEnd"/>
+            <w:r>
+              <w:t xml:space="preserve"> l</w:t>
             </w:r>
             <w:r>
               <w:t xml:space="preserve">ayer based on item selected, it should identify the appropriate card type and amount, do the processing </w:t>
@@ -2390,7 +2401,15 @@
               </w:numPr>
             </w:pPr>
             <w:r>
-              <w:t>DB Schema creation and setup in mysql database</w:t>
+              <w:t xml:space="preserve">DB Schema creation and setup in </w:t>
+            </w:r>
+            <w:proofErr w:type="spellStart"/>
+            <w:r>
+              <w:t>mysql</w:t>
+            </w:r>
+            <w:proofErr w:type="spellEnd"/>
+            <w:r>
+              <w:t xml:space="preserve"> database</w:t>
             </w:r>
           </w:p>
           <w:p>
@@ -2420,7 +2439,15 @@
               </w:numPr>
             </w:pPr>
             <w:r>
-              <w:t>Develop the post method api to read data f</w:t>
+              <w:t xml:space="preserve">Develop the post method </w:t>
+            </w:r>
+            <w:proofErr w:type="spellStart"/>
+            <w:r>
+              <w:t>api</w:t>
+            </w:r>
+            <w:proofErr w:type="spellEnd"/>
+            <w:r>
+              <w:t xml:space="preserve"> to read data f</w:t>
             </w:r>
             <w:r>
               <w:t>rom view page</w:t>
@@ -2459,8 +2486,13 @@
               <w:t xml:space="preserve">Use </w:t>
             </w:r>
             <w:r>
-              <w:t>spring data jpa</w:t>
-            </w:r>
+              <w:t xml:space="preserve">spring data </w:t>
+            </w:r>
+            <w:proofErr w:type="spellStart"/>
+            <w:r>
+              <w:t>jpa</w:t>
+            </w:r>
+            <w:proofErr w:type="spellEnd"/>
             <w:r>
               <w:t xml:space="preserve"> for connecting to databases.</w:t>
             </w:r>
@@ -2603,6 +2635,7 @@
     </w:p>
     <w:p>
       <w:pPr>
+        <w:ind w:left="-567" w:right="-563"/>
         <w:rPr>
           <w:b/>
           <w:bCs/>
@@ -2615,9 +2648,9 @@
           <w:noProof/>
         </w:rPr>
         <w:drawing>
-          <wp:inline distT="0" distB="0" distL="0" distR="0" wp14:anchorId="2571B213" wp14:editId="6488DCA8">
-            <wp:extent cx="6079331" cy="5071955"/>
-            <wp:effectExtent l="0" t="0" r="0" b="0"/>
+          <wp:inline distT="0" distB="0" distL="0" distR="0" wp14:anchorId="2571B213" wp14:editId="626BF256">
+            <wp:extent cx="6591300" cy="4048313"/>
+            <wp:effectExtent l="0" t="0" r="0" b="9525"/>
             <wp:docPr id="16" name="Picture 16" descr="Table&#10;&#10;Description automatically generated"/>
             <wp:cNvGraphicFramePr>
               <a:graphicFrameLocks xmlns:a="http://schemas.openxmlformats.org/drawingml/2006/main" noChangeAspect="1"/>
@@ -2629,7 +2662,7 @@
                     <pic:cNvPr id="16" name="Picture 16" descr="Table&#10;&#10;Description automatically generated"/>
                     <pic:cNvPicPr/>
                   </pic:nvPicPr>
-                  <pic:blipFill>
+                  <pic:blipFill rotWithShape="1">
                     <a:blip r:embed="rId10">
                       <a:extLst>
                         <a:ext uri="{28A0092B-C50C-407E-A947-70E740481C1C}">
@@ -2637,18 +2670,25 @@
                         </a:ext>
                       </a:extLst>
                     </a:blip>
-                    <a:stretch>
-                      <a:fillRect/>
-                    </a:stretch>
+                    <a:srcRect l="17549" t="21185" r="25910" b="37191"/>
+                    <a:stretch/>
                   </pic:blipFill>
-                  <pic:spPr>
+                  <pic:spPr bwMode="auto">
                     <a:xfrm>
                       <a:off x="0" y="0"/>
-                      <a:ext cx="6100015" cy="5089211"/>
+                      <a:ext cx="6646683" cy="4082329"/>
                     </a:xfrm>
                     <a:prstGeom prst="rect">
                       <a:avLst/>
                     </a:prstGeom>
+                    <a:ln>
+                      <a:noFill/>
+                    </a:ln>
+                    <a:extLst>
+                      <a:ext uri="{53640926-AAD7-44D8-BBD7-CCE9431645EC}">
+                        <a14:shadowObscured xmlns:a14="http://schemas.microsoft.com/office/drawing/2010/main"/>
+                      </a:ext>
+                    </a:extLst>
                   </pic:spPr>
                 </pic:pic>
               </a:graphicData>
@@ -2700,7 +2740,15 @@
         </w:numPr>
       </w:pPr>
       <w:r>
-        <w:t xml:space="preserve"> An Appropriate GoF design pattern should be implemented to compose and process the data received from backend APIs </w:t>
+        <w:t xml:space="preserve"> An Appropriate </w:t>
+      </w:r>
+      <w:proofErr w:type="spellStart"/>
+      <w:r>
+        <w:t>GoF</w:t>
+      </w:r>
+      <w:proofErr w:type="spellEnd"/>
+      <w:r>
+        <w:t xml:space="preserve"> design pattern should be implemented to compose and process the data received from backend APIs </w:t>
       </w:r>
     </w:p>
     <w:p>
@@ -2795,6 +2843,7 @@
           </w:tcPr>
           <w:p>
             <w:r>
+              <w:lastRenderedPageBreak/>
               <w:t>Day -1</w:t>
             </w:r>
           </w:p>
@@ -2808,7 +2857,15 @@
               <w:t>Database</w:t>
             </w:r>
             <w:r>
-              <w:t xml:space="preserve"> Layer Us_01 , Us_02 </w:t>
+              <w:t xml:space="preserve"> Layer Us_</w:t>
+            </w:r>
+            <w:proofErr w:type="gramStart"/>
+            <w:r>
+              <w:t>01 ,</w:t>
+            </w:r>
+            <w:proofErr w:type="gramEnd"/>
+            <w:r>
+              <w:t xml:space="preserve"> Us_02 </w:t>
             </w:r>
             <w:r>
               <w:t>, Frontend US_01</w:t>
@@ -2860,11 +2917,16 @@
             <w:r>
               <w:t xml:space="preserve">Frontend US_03, Frontend US_04, </w:t>
             </w:r>
+            <w:proofErr w:type="gramStart"/>
             <w:r>
               <w:t>Back</w:t>
             </w:r>
             <w:r>
-              <w:t>end  Us_0</w:t>
+              <w:t>end  Us</w:t>
+            </w:r>
+            <w:proofErr w:type="gramEnd"/>
+            <w:r>
+              <w:t>_0</w:t>
             </w:r>
             <w:r>
               <w:t>2</w:t>

</xml_diff>